<commit_message>
:pencil: hide private info
</commit_message>
<xml_diff>
--- a/ElectromagneticFieldTheoryExperiment/微波/report.docx
+++ b/ElectromagneticFieldTheoryExperiment/微波/report.docx
@@ -1,6 +1,6 @@
 
 <file path=word/document.xml><?xml version="1.0" encoding="utf-8"?>
-<w:document xmlns:wpc="http://schemas.microsoft.com/office/word/2010/wordprocessingCanvas" xmlns:cx="http://schemas.microsoft.com/office/drawing/2014/chartex" xmlns:cx1="http://schemas.microsoft.com/office/drawing/2015/9/8/chartex" xmlns:cx2="http://schemas.microsoft.com/office/drawing/2015/10/21/chartex" xmlns:cx3="http://schemas.microsoft.com/office/drawing/2016/5/9/chartex" xmlns:cx4="http://schemas.microsoft.com/office/drawing/2016/5/10/chartex" xmlns:cx5="http://schemas.microsoft.com/office/drawing/2016/5/11/chartex" xmlns:cx6="http://schemas.microsoft.com/office/drawing/2016/5/12/chartex" xmlns:cx7="http://schemas.microsoft.com/office/drawing/2016/5/13/chartex" xmlns:cx8="http://schemas.microsoft.com/office/drawing/2016/5/14/chartex" xmlns:mc="http://schemas.openxmlformats.org/markup-compatibility/2006" xmlns:aink="http://schemas.microsoft.com/office/drawing/2016/ink" xmlns:am3d="http://schemas.microsoft.com/office/drawing/2017/model3d" xmlns:o="urn:schemas-microsoft-com:office:office" xmlns:r="http://schemas.openxmlformats.org/officeDocument/2006/relationships" xmlns:m="http://schemas.openxmlformats.org/officeDocument/2006/math" xmlns:v="urn:schemas-microsoft-com:vml" xmlns:wp14="http://schemas.microsoft.com/office/word/2010/wordprocessingDrawing" xmlns:wp="http://schemas.openxmlformats.org/drawingml/2006/wordprocessingDrawing" xmlns:w10="urn:schemas-microsoft-com:office:word" xmlns:w="http://schemas.openxmlformats.org/wordprocessingml/2006/main" xmlns:w14="http://schemas.microsoft.com/office/word/2010/wordml" xmlns:w15="http://schemas.microsoft.com/office/word/2012/wordml" xmlns:w16cid="http://schemas.microsoft.com/office/word/2016/wordml/cid" xmlns:w16se="http://schemas.microsoft.com/office/word/2015/wordml/symex" xmlns:wpg="http://schemas.microsoft.com/office/word/2010/wordprocessingGroup" xmlns:wpi="http://schemas.microsoft.com/office/word/2010/wordprocessingInk" xmlns:wne="http://schemas.microsoft.com/office/word/2006/wordml" xmlns:wps="http://schemas.microsoft.com/office/word/2010/wordprocessingShape" mc:Ignorable="w14 w15 w16se w16cid wp14">
+<w:document xmlns:wpc="http://schemas.microsoft.com/office/word/2010/wordprocessingCanvas" xmlns:cx="http://schemas.microsoft.com/office/drawing/2014/chartex" xmlns:cx1="http://schemas.microsoft.com/office/drawing/2015/9/8/chartex" xmlns:cx2="http://schemas.microsoft.com/office/drawing/2015/10/21/chartex" xmlns:cx3="http://schemas.microsoft.com/office/drawing/2016/5/9/chartex" xmlns:cx4="http://schemas.microsoft.com/office/drawing/2016/5/10/chartex" xmlns:cx5="http://schemas.microsoft.com/office/drawing/2016/5/11/chartex" xmlns:cx6="http://schemas.microsoft.com/office/drawing/2016/5/12/chartex" xmlns:cx7="http://schemas.microsoft.com/office/drawing/2016/5/13/chartex" xmlns:cx8="http://schemas.microsoft.com/office/drawing/2016/5/14/chartex" xmlns:mc="http://schemas.openxmlformats.org/markup-compatibility/2006" xmlns:aink="http://schemas.microsoft.com/office/drawing/2016/ink" xmlns:am3d="http://schemas.microsoft.com/office/drawing/2017/model3d" xmlns:o="urn:schemas-microsoft-com:office:office" xmlns:r="http://schemas.openxmlformats.org/officeDocument/2006/relationships" xmlns:m="http://schemas.openxmlformats.org/officeDocument/2006/math" xmlns:v="urn:schemas-microsoft-com:vml" xmlns:wp14="http://schemas.microsoft.com/office/word/2010/wordprocessingDrawing" xmlns:wp="http://schemas.openxmlformats.org/drawingml/2006/wordprocessingDrawing" xmlns:w10="urn:schemas-microsoft-com:office:word" xmlns:w="http://schemas.openxmlformats.org/wordprocessingml/2006/main" xmlns:w14="http://schemas.microsoft.com/office/word/2010/wordml" xmlns:w15="http://schemas.microsoft.com/office/word/2012/wordml" xmlns:w16cex="http://schemas.microsoft.com/office/word/2018/wordml/cex" xmlns:w16cid="http://schemas.microsoft.com/office/word/2016/wordml/cid" xmlns:w16="http://schemas.microsoft.com/office/word/2018/wordml" xmlns:w16se="http://schemas.microsoft.com/office/word/2015/wordml/symex" xmlns:wpg="http://schemas.microsoft.com/office/word/2010/wordprocessingGroup" xmlns:wpi="http://schemas.microsoft.com/office/word/2010/wordprocessingInk" xmlns:wne="http://schemas.microsoft.com/office/word/2006/wordml" xmlns:wps="http://schemas.microsoft.com/office/word/2010/wordprocessingShape" mc:Ignorable="w14 w15 w16se w16cid w16 w16cex wp14">
   <w:body>
     <w:p>
       <w:pPr>
@@ -370,20 +370,38 @@
       </w:r>
       <w:r>
         <w:rPr>
+          <w:rFonts w:ascii="楷体" w:eastAsia="楷体" w:hAnsi="楷体"/>
+          <w:sz w:val="36"/>
+          <w:szCs w:val="72"/>
+          <w:u w:val="single"/>
+        </w:rPr>
+        <w:t xml:space="preserve">******* </w:t>
+      </w:r>
+      <w:r>
+        <w:rPr>
           <w:rFonts w:ascii="楷体" w:eastAsia="楷体" w:hAnsi="楷体" w:hint="eastAsia"/>
           <w:sz w:val="36"/>
           <w:szCs w:val="72"/>
-          <w:u w:val="single"/>
-        </w:rPr>
-        <w:t>0817301</w:t>
+        </w:rPr>
+        <w:t>姓名</w:t>
       </w:r>
       <w:r>
         <w:rPr>
           <w:rFonts w:ascii="楷体" w:eastAsia="楷体" w:hAnsi="楷体" w:hint="eastAsia"/>
           <w:sz w:val="36"/>
           <w:szCs w:val="72"/>
-        </w:rPr>
-        <w:t>姓名</w:t>
+          <w:u w:val="single"/>
+        </w:rPr>
+        <w:t xml:space="preserve"> </w:t>
+      </w:r>
+      <w:r>
+        <w:rPr>
+          <w:rFonts w:ascii="楷体" w:eastAsia="楷体" w:hAnsi="楷体"/>
+          <w:sz w:val="36"/>
+          <w:szCs w:val="72"/>
+          <w:u w:val="single"/>
+        </w:rPr>
+        <w:t xml:space="preserve"> </w:t>
       </w:r>
       <w:r>
         <w:rPr>
@@ -392,6 +410,24 @@
           <w:szCs w:val="72"/>
           <w:u w:val="single"/>
         </w:rPr>
+        <w:t>x</w:t>
+      </w:r>
+      <w:r>
+        <w:rPr>
+          <w:rFonts w:ascii="楷体" w:eastAsia="楷体" w:hAnsi="楷体"/>
+          <w:sz w:val="36"/>
+          <w:szCs w:val="72"/>
+          <w:u w:val="single"/>
+        </w:rPr>
+        <w:t>xx</w:t>
+      </w:r>
+      <w:r>
+        <w:rPr>
+          <w:rFonts w:ascii="楷体" w:eastAsia="楷体" w:hAnsi="楷体" w:hint="eastAsia"/>
+          <w:sz w:val="36"/>
+          <w:szCs w:val="72"/>
+          <w:u w:val="single"/>
+        </w:rPr>
         <w:t xml:space="preserve"> </w:t>
       </w:r>
       <w:r>
@@ -405,16 +441,35 @@
       </w:r>
       <w:r>
         <w:rPr>
+          <w:rFonts w:ascii="楷体" w:eastAsia="楷体" w:hAnsi="楷体"/>
+          <w:i/>
+          <w:sz w:val="36"/>
+          <w:szCs w:val="72"/>
+          <w:u w:val="single"/>
+        </w:rPr>
+        <w:t xml:space="preserve"> </w:t>
+      </w:r>
+      <w:r>
+        <w:rPr>
+          <w:rFonts w:ascii="楷体" w:eastAsia="楷体" w:hAnsi="楷体"/>
+          <w:i/>
+          <w:sz w:val="36"/>
+          <w:szCs w:val="72"/>
+          <w:u w:val="single"/>
+        </w:rPr>
+        <w:t xml:space="preserve"> </w:t>
+      </w:r>
+      <w:r>
+        <w:rPr>
           <w:rFonts w:ascii="楷体" w:eastAsia="楷体" w:hAnsi="楷体" w:hint="eastAsia"/>
           <w:sz w:val="36"/>
           <w:szCs w:val="72"/>
-          <w:u w:val="single"/>
-        </w:rPr>
-        <w:t>朱文强</w:t>
-      </w:r>
-      <w:r>
-        <w:rPr>
-          <w:rFonts w:ascii="楷体" w:eastAsia="楷体" w:hAnsi="楷体" w:hint="eastAsia"/>
+        </w:rPr>
+        <w:t xml:space="preserve">学号 </w:t>
+      </w:r>
+      <w:r>
+        <w:rPr>
+          <w:rFonts w:ascii="楷体" w:eastAsia="楷体" w:hAnsi="楷体"/>
           <w:sz w:val="36"/>
           <w:szCs w:val="72"/>
           <w:u w:val="single"/>
@@ -428,53 +483,7 @@
           <w:szCs w:val="72"/>
           <w:u w:val="single"/>
         </w:rPr>
-        <w:t xml:space="preserve"> </w:t>
-      </w:r>
-      <w:r>
-        <w:rPr>
-          <w:rFonts w:ascii="楷体" w:eastAsia="楷体" w:hAnsi="楷体"/>
-          <w:i/>
-          <w:sz w:val="36"/>
-          <w:szCs w:val="72"/>
-          <w:u w:val="single"/>
-        </w:rPr>
-        <w:t xml:space="preserve"> </w:t>
-      </w:r>
-      <w:r>
-        <w:rPr>
-          <w:rFonts w:ascii="楷体" w:eastAsia="楷体" w:hAnsi="楷体"/>
-          <w:i/>
-          <w:sz w:val="36"/>
-          <w:szCs w:val="72"/>
-          <w:u w:val="single"/>
-        </w:rPr>
-        <w:t xml:space="preserve"> </w:t>
-      </w:r>
-      <w:r>
-        <w:rPr>
-          <w:rFonts w:ascii="楷体" w:eastAsia="楷体" w:hAnsi="楷体" w:hint="eastAsia"/>
-          <w:sz w:val="36"/>
-          <w:szCs w:val="72"/>
-        </w:rPr>
-        <w:t xml:space="preserve">学号 </w:t>
-      </w:r>
-      <w:r>
-        <w:rPr>
-          <w:rFonts w:ascii="楷体" w:eastAsia="楷体" w:hAnsi="楷体"/>
-          <w:sz w:val="36"/>
-          <w:szCs w:val="72"/>
-          <w:u w:val="single"/>
-        </w:rPr>
-        <w:t xml:space="preserve"> </w:t>
-      </w:r>
-      <w:r>
-        <w:rPr>
-          <w:rFonts w:ascii="楷体" w:eastAsia="楷体" w:hAnsi="楷体" w:hint="eastAsia"/>
-          <w:sz w:val="36"/>
-          <w:szCs w:val="72"/>
-          <w:u w:val="single"/>
-        </w:rPr>
-        <w:t>081730109</w:t>
+        <w:t>*********</w:t>
       </w:r>
     </w:p>
     <w:p>
@@ -1205,7 +1214,7 @@
       <w:pPr>
         <w:spacing w:line="360" w:lineRule="auto"/>
         <w:rPr>
-          <w:rFonts w:ascii="宋体" w:hAnsi="宋体" w:hint="eastAsia"/>
+          <w:rFonts w:ascii="宋体" w:hAnsi="宋体"/>
         </w:rPr>
       </w:pPr>
       <w:r>
@@ -1337,7 +1346,7 @@
       <w:pPr>
         <w:spacing w:line="360" w:lineRule="auto"/>
         <w:rPr>
-          <w:rFonts w:ascii="宋体" w:hAnsi="宋体" w:hint="eastAsia"/>
+          <w:rFonts w:ascii="宋体" w:hAnsi="宋体"/>
           <w:szCs w:val="21"/>
         </w:rPr>
       </w:pPr>
@@ -1524,7 +1533,7 @@
       <w:pPr>
         <w:spacing w:line="360" w:lineRule="auto"/>
         <w:rPr>
-          <w:rFonts w:ascii="宋体" w:hAnsi="宋体" w:hint="eastAsia"/>
+          <w:rFonts w:ascii="宋体" w:hAnsi="宋体"/>
           <w:szCs w:val="21"/>
         </w:rPr>
       </w:pPr>
@@ -1830,11 +1839,6 @@
             <w:tcW w:w="2074" w:type="dxa"/>
           </w:tcPr>
           <w:p>
-            <w:pPr>
-              <w:rPr>
-                <w:rFonts w:hint="eastAsia"/>
-              </w:rPr>
-            </w:pPr>
             <w:r>
               <w:rPr>
                 <w:rFonts w:hint="eastAsia"/>
@@ -2254,11 +2258,6 @@
             <w:tcW w:w="2074" w:type="dxa"/>
           </w:tcPr>
           <w:p>
-            <w:pPr>
-              <w:rPr>
-                <w:rFonts w:hint="eastAsia"/>
-              </w:rPr>
-            </w:pPr>
             <w:r>
               <w:rPr>
                 <w:rFonts w:hint="eastAsia"/>
@@ -2272,11 +2271,6 @@
             <w:tcW w:w="2074" w:type="dxa"/>
           </w:tcPr>
           <w:p>
-            <w:pPr>
-              <w:rPr>
-                <w:rFonts w:hint="eastAsia"/>
-              </w:rPr>
-            </w:pPr>
             <w:r>
               <w:rPr>
                 <w:rFonts w:hint="eastAsia"/>
@@ -2321,11 +2315,6 @@
             <w:tcW w:w="2074" w:type="dxa"/>
           </w:tcPr>
           <w:p>
-            <w:pPr>
-              <w:rPr>
-                <w:rFonts w:hint="eastAsia"/>
-              </w:rPr>
-            </w:pPr>
             <w:r>
               <w:rPr>
                 <w:rFonts w:hint="eastAsia"/>
@@ -2404,8 +2393,6 @@
           </wp:inline>
         </w:drawing>
       </w:r>
-      <w:bookmarkStart w:id="0" w:name="_GoBack"/>
-      <w:bookmarkEnd w:id="0"/>
     </w:p>
     <w:p/>
     <w:sectPr>
@@ -2419,7 +2406,7 @@
 </file>
 
 <file path=word/numbering.xml><?xml version="1.0" encoding="utf-8"?>
-<w:numbering xmlns:wpc="http://schemas.microsoft.com/office/word/2010/wordprocessingCanvas" xmlns:cx="http://schemas.microsoft.com/office/drawing/2014/chartex" xmlns:cx1="http://schemas.microsoft.com/office/drawing/2015/9/8/chartex" xmlns:cx2="http://schemas.microsoft.com/office/drawing/2015/10/21/chartex" xmlns:cx3="http://schemas.microsoft.com/office/drawing/2016/5/9/chartex" xmlns:cx4="http://schemas.microsoft.com/office/drawing/2016/5/10/chartex" xmlns:cx5="http://schemas.microsoft.com/office/drawing/2016/5/11/chartex" xmlns:cx6="http://schemas.microsoft.com/office/drawing/2016/5/12/chartex" xmlns:cx7="http://schemas.microsoft.com/office/drawing/2016/5/13/chartex" xmlns:cx8="http://schemas.microsoft.com/office/drawing/2016/5/14/chartex" xmlns:mc="http://schemas.openxmlformats.org/markup-compatibility/2006" xmlns:aink="http://schemas.microsoft.com/office/drawing/2016/ink" xmlns:am3d="http://schemas.microsoft.com/office/drawing/2017/model3d" xmlns:o="urn:schemas-microsoft-com:office:office" xmlns:r="http://schemas.openxmlformats.org/officeDocument/2006/relationships" xmlns:m="http://schemas.openxmlformats.org/officeDocument/2006/math" xmlns:v="urn:schemas-microsoft-com:vml" xmlns:wp14="http://schemas.microsoft.com/office/word/2010/wordprocessingDrawing" xmlns:wp="http://schemas.openxmlformats.org/drawingml/2006/wordprocessingDrawing" xmlns:w10="urn:schemas-microsoft-com:office:word" xmlns:w="http://schemas.openxmlformats.org/wordprocessingml/2006/main" xmlns:w14="http://schemas.microsoft.com/office/word/2010/wordml" xmlns:w15="http://schemas.microsoft.com/office/word/2012/wordml" xmlns:w16cid="http://schemas.microsoft.com/office/word/2016/wordml/cid" xmlns:w16se="http://schemas.microsoft.com/office/word/2015/wordml/symex" xmlns:wpg="http://schemas.microsoft.com/office/word/2010/wordprocessingGroup" xmlns:wpi="http://schemas.microsoft.com/office/word/2010/wordprocessingInk" xmlns:wne="http://schemas.microsoft.com/office/word/2006/wordml" xmlns:wps="http://schemas.microsoft.com/office/word/2010/wordprocessingShape" mc:Ignorable="w14 w15 w16se w16cid wp14">
+<w:numbering xmlns:wpc="http://schemas.microsoft.com/office/word/2010/wordprocessingCanvas" xmlns:cx="http://schemas.microsoft.com/office/drawing/2014/chartex" xmlns:cx1="http://schemas.microsoft.com/office/drawing/2015/9/8/chartex" xmlns:cx2="http://schemas.microsoft.com/office/drawing/2015/10/21/chartex" xmlns:cx3="http://schemas.microsoft.com/office/drawing/2016/5/9/chartex" xmlns:cx4="http://schemas.microsoft.com/office/drawing/2016/5/10/chartex" xmlns:cx5="http://schemas.microsoft.com/office/drawing/2016/5/11/chartex" xmlns:cx6="http://schemas.microsoft.com/office/drawing/2016/5/12/chartex" xmlns:cx7="http://schemas.microsoft.com/office/drawing/2016/5/13/chartex" xmlns:cx8="http://schemas.microsoft.com/office/drawing/2016/5/14/chartex" xmlns:mc="http://schemas.openxmlformats.org/markup-compatibility/2006" xmlns:aink="http://schemas.microsoft.com/office/drawing/2016/ink" xmlns:am3d="http://schemas.microsoft.com/office/drawing/2017/model3d" xmlns:o="urn:schemas-microsoft-com:office:office" xmlns:r="http://schemas.openxmlformats.org/officeDocument/2006/relationships" xmlns:m="http://schemas.openxmlformats.org/officeDocument/2006/math" xmlns:v="urn:schemas-microsoft-com:vml" xmlns:wp14="http://schemas.microsoft.com/office/word/2010/wordprocessingDrawing" xmlns:wp="http://schemas.openxmlformats.org/drawingml/2006/wordprocessingDrawing" xmlns:w10="urn:schemas-microsoft-com:office:word" xmlns:w="http://schemas.openxmlformats.org/wordprocessingml/2006/main" xmlns:w14="http://schemas.microsoft.com/office/word/2010/wordml" xmlns:w15="http://schemas.microsoft.com/office/word/2012/wordml" xmlns:w16cex="http://schemas.microsoft.com/office/word/2018/wordml/cex" xmlns:w16cid="http://schemas.microsoft.com/office/word/2016/wordml/cid" xmlns:w16="http://schemas.microsoft.com/office/word/2018/wordml" xmlns:w16se="http://schemas.microsoft.com/office/word/2015/wordml/symex" xmlns:wpg="http://schemas.microsoft.com/office/word/2010/wordprocessingGroup" xmlns:wpi="http://schemas.microsoft.com/office/word/2010/wordprocessingInk" xmlns:wne="http://schemas.microsoft.com/office/word/2006/wordml" xmlns:wps="http://schemas.microsoft.com/office/word/2010/wordprocessingShape" mc:Ignorable="w14 w15 w16se w16cid w16 w16cex wp14">
   <w:numPicBullet w:numPicBulletId="0">
     <w:pict>
       <v:shapetype id="_x0000_t75" coordsize="21600,21600" o:spt="75" o:preferrelative="t" path="m@4@5l@4@11@9@11@9@5xe" filled="f" stroked="f">
@@ -2441,7 +2428,7 @@
         <v:path o:extrusionok="f" gradientshapeok="t" o:connecttype="rect"/>
         <o:lock v:ext="edit" aspectratio="t"/>
       </v:shapetype>
-      <v:shape id="_x0000_i1057" type="#_x0000_t75" style="width:26.05pt;height:15.9pt;visibility:visible;mso-wrap-style:square" o:bullet="t">
+      <v:shape id="_x0000_i1080" type="#_x0000_t75" style="width:25.9pt;height:16.15pt;visibility:visible;mso-wrap-style:square" o:bullet="t">
         <v:imagedata r:id="rId1" o:title=""/>
       </v:shape>
     </w:pict>
@@ -3282,7 +3269,7 @@
 </file>
 
 <file path=word/styles.xml><?xml version="1.0" encoding="utf-8"?>
-<w:styles xmlns:mc="http://schemas.openxmlformats.org/markup-compatibility/2006" xmlns:r="http://schemas.openxmlformats.org/officeDocument/2006/relationships" xmlns:w="http://schemas.openxmlformats.org/wordprocessingml/2006/main" xmlns:w14="http://schemas.microsoft.com/office/word/2010/wordml" xmlns:w15="http://schemas.microsoft.com/office/word/2012/wordml" xmlns:w16cid="http://schemas.microsoft.com/office/word/2016/wordml/cid" xmlns:w16se="http://schemas.microsoft.com/office/word/2015/wordml/symex" mc:Ignorable="w14 w15 w16se w16cid">
+<w:styles xmlns:mc="http://schemas.openxmlformats.org/markup-compatibility/2006" xmlns:r="http://schemas.openxmlformats.org/officeDocument/2006/relationships" xmlns:w="http://schemas.openxmlformats.org/wordprocessingml/2006/main" xmlns:w14="http://schemas.microsoft.com/office/word/2010/wordml" xmlns:w15="http://schemas.microsoft.com/office/word/2012/wordml" xmlns:w16cex="http://schemas.microsoft.com/office/word/2018/wordml/cex" xmlns:w16cid="http://schemas.microsoft.com/office/word/2016/wordml/cid" xmlns:w16="http://schemas.microsoft.com/office/word/2018/wordml" xmlns:w16se="http://schemas.microsoft.com/office/word/2015/wordml/symex" mc:Ignorable="w14 w15 w16se w16cid w16 w16cex">
   <w:docDefaults>
     <w:rPrDefault>
       <w:rPr>

</xml_diff>